<commit_message>
Build slider for about page
added images to img folder
added foundations orbit for slidehshow on about page
</commit_message>
<xml_diff>
--- a/materials/Rick Kaplan Wireframe.docx
+++ b/materials/Rick Kaplan Wireframe.docx
@@ -428,11 +428,12 @@
       <w:r>
         <w:rPr>
           <w:rFonts w:ascii="Arial" w:hAnsi="Arial"/>
+          <w:noProof/>
           <w:sz w:val="22"/>
         </w:rPr>
         <w:drawing>
           <wp:inline distT="0" distB="0" distL="0" distR="0">
-            <wp:extent cx="2306320" cy="1726203"/>
+            <wp:extent cx="4770120" cy="3570274"/>
             <wp:effectExtent l="25400" t="0" r="5080" b="0"/>
             <wp:docPr id="14" name="Picture 3" descr="Macintosh HD:Users:michellewegenstein:Downloads:photo 3.JPG"/>
             <wp:cNvGraphicFramePr>
@@ -457,7 +458,7 @@
                   <pic:spPr bwMode="auto">
                     <a:xfrm>
                       <a:off x="0" y="0"/>
-                      <a:ext cx="2306320" cy="1726203"/>
+                      <a:ext cx="4770120" cy="3570274"/>
                     </a:xfrm>
                     <a:prstGeom prst="rect">
                       <a:avLst/>
@@ -479,11 +480,12 @@
       <w:r>
         <w:rPr>
           <w:rFonts w:ascii="Arial" w:hAnsi="Arial"/>
+          <w:noProof/>
           <w:sz w:val="22"/>
         </w:rPr>
         <w:drawing>
           <wp:inline distT="0" distB="0" distL="0" distR="0">
-            <wp:extent cx="2661920" cy="1774612"/>
+            <wp:extent cx="4998720" cy="3332478"/>
             <wp:effectExtent l="25400" t="0" r="5080" b="0"/>
             <wp:docPr id="19" name="Picture 2" descr="Macintosh HD:Users:michellewegenstein:Downloads:photo 2.JPG"/>
             <wp:cNvGraphicFramePr>
@@ -508,7 +510,7 @@
                   <pic:spPr bwMode="auto">
                     <a:xfrm>
                       <a:off x="0" y="0"/>
-                      <a:ext cx="2656415" cy="1770942"/>
+                      <a:ext cx="4988388" cy="3325590"/>
                     </a:xfrm>
                     <a:prstGeom prst="rect">
                       <a:avLst/>
@@ -530,6 +532,7 @@
       <w:r>
         <w:rPr>
           <w:rFonts w:ascii="Arial" w:hAnsi="Arial"/>
+          <w:noProof/>
           <w:sz w:val="22"/>
         </w:rPr>
         <w:drawing>
@@ -581,6 +584,7 @@
       <w:r>
         <w:rPr>
           <w:rFonts w:ascii="Arial" w:hAnsi="Arial"/>
+          <w:noProof/>
           <w:sz w:val="22"/>
         </w:rPr>
         <w:drawing>

</xml_diff>